<commit_message>
started work on final Project
</commit_message>
<xml_diff>
--- a/hw/hw1/Assign-1.docx
+++ b/hw/hw1/Assign-1.docx
@@ -1,6 +1,6 @@
 
 <file path=word/document.xml><?xml version="1.0" encoding="utf-8"?>
-<w:document xmlns:wpc="http://schemas.microsoft.com/office/word/2010/wordprocessingCanvas" xmlns:cx="http://schemas.microsoft.com/office/drawing/2014/chartex" xmlns:cx1="http://schemas.microsoft.com/office/drawing/2015/9/8/chartex" xmlns:cx2="http://schemas.microsoft.com/office/drawing/2015/10/21/chartex" xmlns:cx3="http://schemas.microsoft.com/office/drawing/2016/5/9/chartex" xmlns:cx4="http://schemas.microsoft.com/office/drawing/2016/5/10/chartex" xmlns:cx5="http://schemas.microsoft.com/office/drawing/2016/5/11/chartex" xmlns:cx6="http://schemas.microsoft.com/office/drawing/2016/5/12/chartex" xmlns:cx7="http://schemas.microsoft.com/office/drawing/2016/5/13/chartex" xmlns:cx8="http://schemas.microsoft.com/office/drawing/2016/5/14/chartex" xmlns:mc="http://schemas.openxmlformats.org/markup-compatibility/2006" xmlns:aink="http://schemas.microsoft.com/office/drawing/2016/ink" xmlns:am3d="http://schemas.microsoft.com/office/drawing/2017/model3d" xmlns:o="urn:schemas-microsoft-com:office:office" xmlns:oel="http://schemas.microsoft.com/office/2019/extlst" xmlns:r="http://schemas.openxmlformats.org/officeDocument/2006/relationships" xmlns:m="http://schemas.openxmlformats.org/officeDocument/2006/math" xmlns:v="urn:schemas-microsoft-com:vml" xmlns:wp14="http://schemas.microsoft.com/office/word/2010/wordprocessingDrawing" xmlns:wp="http://schemas.openxmlformats.org/drawingml/2006/wordprocessingDrawing" xmlns:w10="urn:schemas-microsoft-com:office:word" xmlns:w="http://schemas.openxmlformats.org/wordprocessingml/2006/main" xmlns:w14="http://schemas.microsoft.com/office/word/2010/wordml" xmlns:w15="http://schemas.microsoft.com/office/word/2012/wordml" xmlns:w16cex="http://schemas.microsoft.com/office/word/2018/wordml/cex" xmlns:w16cid="http://schemas.microsoft.com/office/word/2016/wordml/cid" xmlns:w16="http://schemas.microsoft.com/office/word/2018/wordml" xmlns:w16sdtdh="http://schemas.microsoft.com/office/word/2020/wordml/sdtdatahash" xmlns:w16se="http://schemas.microsoft.com/office/word/2015/wordml/symex" xmlns:wpg="http://schemas.microsoft.com/office/word/2010/wordprocessingGroup" xmlns:wpi="http://schemas.microsoft.com/office/word/2010/wordprocessingInk" xmlns:wne="http://schemas.microsoft.com/office/word/2006/wordml" xmlns:wps="http://schemas.microsoft.com/office/word/2010/wordprocessingShape" mc:Ignorable="w14 w15 w16se w16cid w16 w16cex w16sdtdh wp14">
+<w:document xmlns:wpc="http://schemas.microsoft.com/office/word/2010/wordprocessingCanvas" xmlns:cx="http://schemas.microsoft.com/office/drawing/2014/chartex" xmlns:cx1="http://schemas.microsoft.com/office/drawing/2015/9/8/chartex" xmlns:cx2="http://schemas.microsoft.com/office/drawing/2015/10/21/chartex" xmlns:cx3="http://schemas.microsoft.com/office/drawing/2016/5/9/chartex" xmlns:cx4="http://schemas.microsoft.com/office/drawing/2016/5/10/chartex" xmlns:cx5="http://schemas.microsoft.com/office/drawing/2016/5/11/chartex" xmlns:cx6="http://schemas.microsoft.com/office/drawing/2016/5/12/chartex" xmlns:cx7="http://schemas.microsoft.com/office/drawing/2016/5/13/chartex" xmlns:cx8="http://schemas.microsoft.com/office/drawing/2016/5/14/chartex" xmlns:mc="http://schemas.openxmlformats.org/markup-compatibility/2006" xmlns:aink="http://schemas.microsoft.com/office/drawing/2016/ink" xmlns:am3d="http://schemas.microsoft.com/office/drawing/2017/model3d" xmlns:o="urn:schemas-microsoft-com:office:office" xmlns:oel="http://schemas.microsoft.com/office/2019/extlst" xmlns:r="http://schemas.openxmlformats.org/officeDocument/2006/relationships" xmlns:m="http://schemas.openxmlformats.org/officeDocument/2006/math" xmlns:v="urn:schemas-microsoft-com:vml" xmlns:wp14="http://schemas.microsoft.com/office/word/2010/wordprocessingDrawing" xmlns:wp="http://schemas.openxmlformats.org/drawingml/2006/wordprocessingDrawing" xmlns:w10="urn:schemas-microsoft-com:office:word" xmlns:w="http://schemas.openxmlformats.org/wordprocessingml/2006/main" xmlns:w14="http://schemas.microsoft.com/office/word/2010/wordml" xmlns:w15="http://schemas.microsoft.com/office/word/2012/wordml" xmlns:w16cex="http://schemas.microsoft.com/office/word/2018/wordml/cex" xmlns:w16cid="http://schemas.microsoft.com/office/word/2016/wordml/cid" xmlns:w16="http://schemas.microsoft.com/office/word/2018/wordml" xmlns:w16du="http://schemas.microsoft.com/office/word/2023/wordml/word16du" xmlns:w16sdtdh="http://schemas.microsoft.com/office/word/2020/wordml/sdtdatahash" xmlns:w16se="http://schemas.microsoft.com/office/word/2015/wordml/symex" xmlns:wpg="http://schemas.microsoft.com/office/word/2010/wordprocessingGroup" xmlns:wpi="http://schemas.microsoft.com/office/word/2010/wordprocessingInk" xmlns:wne="http://schemas.microsoft.com/office/word/2006/wordml" xmlns:wps="http://schemas.microsoft.com/office/word/2010/wordprocessingShape" mc:Ignorable="w14 w15 w16se w16cid w16 w16cex w16sdtdh wp14">
   <w:body>
     <w:p>
       <w:r>
@@ -100,7 +100,7 @@
                 <v:stroke joinstyle="miter"/>
                 <v:path gradientshapeok="t" o:connecttype="rect"/>
               </v:shapetype>
-              <v:shape id="Text Box 1" o:spid="_x0000_s1026" type="#_x0000_t202" style="position:absolute;margin-left:0;margin-top:26.05pt;width:467.5pt;height:71.5pt;z-index:251659264;visibility:visible;mso-wrap-style:square;mso-width-percent:0;mso-height-percent:0;mso-wrap-distance-left:9pt;mso-wrap-distance-top:3.6pt;mso-wrap-distance-right:9pt;mso-wrap-distance-bottom:3.6pt;mso-position-horizontal:absolute;mso-position-horizontal-relative:text;mso-position-vertical:absolute;mso-position-vertical-relative:text;mso-width-percent:0;mso-height-percent:0;mso-width-relative:margin;mso-height-relative:margin;v-text-anchor:top" o:gfxdata="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">
+              <v:shape id="Text Box 1" o:spid="_x0000_s1026" type="#_x0000_t202" style="position:absolute;margin-left:0;margin-top:26.05pt;width:467.5pt;height:71.5pt;z-index:251659264;visibility:visible;mso-wrap-style:square;mso-width-percent:0;mso-height-percent:0;mso-wrap-distance-left:9pt;mso-wrap-distance-top:3.6pt;mso-wrap-distance-right:9pt;mso-wrap-distance-bottom:3.6pt;mso-position-horizontal:absolute;mso-position-horizontal-relative:text;mso-position-vertical:absolute;mso-position-vertical-relative:text;mso-width-percent:0;mso-height-percent:0;mso-width-relative:margin;mso-height-relative:margin;v-text-anchor:top" o:gfxdata="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">
                 <v:textbox>
                   <w:txbxContent>
                     <w:p>
@@ -141,7 +141,7 @@
       </w:r>
     </w:p>
     <w:p>
-      <w:hyperlink r:id="rId4" w:history="1">
+      <w:hyperlink r:id="rId5" w:history="1">
         <w:r>
           <w:rPr>
             <w:rStyle w:val="Hyperlink"/>
@@ -158,6 +158,46 @@
     <w:p/>
     <w:p>
       <w:r>
+        <w:drawing>
+          <wp:inline distT="0" distB="0" distL="0" distR="0" wp14:anchorId="3CFBDAB5" wp14:editId="3E0CDC91">
+            <wp:extent cx="5943600" cy="2132965"/>
+            <wp:effectExtent l="0" t="0" r="0" b="635"/>
+            <wp:docPr id="1058618704" name="Picture 1" descr="A screenshot of a computer&#10;&#10;Description automatically generated with medium confidence"/>
+            <wp:cNvGraphicFramePr>
+              <a:graphicFrameLocks xmlns:a="http://schemas.openxmlformats.org/drawingml/2006/main" noChangeAspect="1"/>
+            </wp:cNvGraphicFramePr>
+            <a:graphic xmlns:a="http://schemas.openxmlformats.org/drawingml/2006/main">
+              <a:graphicData uri="http://schemas.openxmlformats.org/drawingml/2006/picture">
+                <pic:pic xmlns:pic="http://schemas.openxmlformats.org/drawingml/2006/picture">
+                  <pic:nvPicPr>
+                    <pic:cNvPr id="1058618704" name="Picture 1" descr="A screenshot of a computer&#10;&#10;Description automatically generated with medium confidence"/>
+                    <pic:cNvPicPr/>
+                  </pic:nvPicPr>
+                  <pic:blipFill>
+                    <a:blip r:embed="rId6"/>
+                    <a:stretch>
+                      <a:fillRect/>
+                    </a:stretch>
+                  </pic:blipFill>
+                  <pic:spPr>
+                    <a:xfrm>
+                      <a:off x="0" y="0"/>
+                      <a:ext cx="5943600" cy="2132965"/>
+                    </a:xfrm>
+                    <a:prstGeom prst="rect">
+                      <a:avLst/>
+                    </a:prstGeom>
+                  </pic:spPr>
+                </pic:pic>
+              </a:graphicData>
+            </a:graphic>
+          </wp:inline>
+        </w:drawing>
+      </w:r>
+    </w:p>
+    <w:p/>
+    <w:p>
+      <w:r>
         <w:t>B. Use xslplanes2.xml on xpather.com</w:t>
       </w:r>
     </w:p>
@@ -167,7 +207,7 @@
       </w:r>
     </w:p>
     <w:p>
-      <w:hyperlink r:id="rId5" w:history="1">
+      <w:hyperlink r:id="rId7" w:history="1">
         <w:r>
           <w:rPr>
             <w:rStyle w:val="Hyperlink"/>
@@ -177,18 +217,52 @@
       </w:hyperlink>
     </w:p>
     <w:p>
-      <w:r>
-        <w:t>1. Write the command that extracts the color of the plane?  [2pts]</w:t>
-      </w:r>
-    </w:p>
-    <w:p>
-      <w:r>
-        <w:t>2. What are the colors of the each plane? [2pts]</w:t>
-      </w:r>
-    </w:p>
-    <w:p>
-      <w:r>
-        <w:t>3. Add &lt;pilot&gt; Joe</w:t>
+      <w:pPr>
+        <w:pStyle w:val="ListParagraph"/>
+        <w:numPr>
+          <w:ilvl w:val="0"/>
+          <w:numId w:val="1"/>
+        </w:numPr>
+      </w:pPr>
+      <w:r>
+        <w:t>Write the command that extracts the color of the plane?  [2pts]</w:t>
+      </w:r>
+    </w:p>
+    <w:p>
+      <w:r>
+        <w:t>/planes/plane[1]/color</w:t>
+      </w:r>
+    </w:p>
+    <w:p>
+      <w:pPr>
+        <w:pStyle w:val="ListParagraph"/>
+        <w:numPr>
+          <w:ilvl w:val="0"/>
+          <w:numId w:val="1"/>
+        </w:numPr>
+      </w:pPr>
+      <w:r>
+        <w:t>What are the colors of the each plane? [2pts]</w:t>
+      </w:r>
+    </w:p>
+    <w:p>
+      <w:pPr>
+        <w:ind w:left="360"/>
+      </w:pPr>
+      <w:r>
+        <w:t>/planes/plane/color</w:t>
+      </w:r>
+    </w:p>
+    <w:p>
+      <w:pPr>
+        <w:pStyle w:val="ListParagraph"/>
+        <w:numPr>
+          <w:ilvl w:val="0"/>
+          <w:numId w:val="1"/>
+        </w:numPr>
+      </w:pPr>
+      <w:r>
+        <w:t>Add &lt;pilot&gt; Joe</w:t>
       </w:r>
       <w:r>
         <w:t>1&lt;/pilot&gt; at the end of the &lt;/color&gt; for the first plane. Save the xml file. Write the command to extract pilot.</w:t>
@@ -197,6 +271,14 @@
         <w:t xml:space="preserve"> [2pt]</w:t>
       </w:r>
     </w:p>
+    <w:p>
+      <w:pPr>
+        <w:ind w:left="360"/>
+      </w:pPr>
+      <w:r>
+        <w:t>/planes/plane[1]/pilot</w:t>
+      </w:r>
+    </w:p>
     <w:p/>
     <w:p>
       <w:r>
@@ -207,24 +289,51 @@
       </w:r>
     </w:p>
     <w:p>
-      <w:hyperlink r:id="rId6" w:history="1">
+      <w:hyperlink r:id="rId8" w:history="1">
         <w:r>
           <w:rPr>
             <w:rStyle w:val="Hyperlink"/>
           </w:rPr>
-          <w:t>https://xml.house.gov/MemberData/MemberData.xml</w:t>
+          <w:t>https://xml.house.gov/Me</w:t>
+        </w:r>
+        <w:r>
+          <w:rPr>
+            <w:rStyle w:val="Hyperlink"/>
+          </w:rPr>
+          <w:t>m</w:t>
+        </w:r>
+        <w:r>
+          <w:rPr>
+            <w:rStyle w:val="Hyperlink"/>
+          </w:rPr>
+          <w:t>berData/MemberData.xml</w:t>
         </w:r>
       </w:hyperlink>
     </w:p>
     <w:p>
-      <w:r>
-        <w:t>1. Can you extract the names of the congress members? If yes, do so and save the file and upload</w:t>
+      <w:pPr>
+        <w:pStyle w:val="ListParagraph"/>
+        <w:numPr>
+          <w:ilvl w:val="0"/>
+          <w:numId w:val="2"/>
+        </w:numPr>
+      </w:pPr>
+      <w:r>
+        <w:t>Can you extract the names of the congress members? If yes, do so and save the file and upload</w:t>
       </w:r>
       <w:r>
         <w:t>. [2pts]</w:t>
       </w:r>
     </w:p>
     <w:p>
+      <w:pPr>
+        <w:pStyle w:val="ListParagraph"/>
+      </w:pPr>
+      <w:r>
+        <w:t>yes see file list_of_names.txt</w:t>
+      </w:r>
+    </w:p>
+    <w:p>
       <w:r>
         <w:t xml:space="preserve">2. </w:t>
       </w:r>
@@ -233,6 +342,18 @@
       </w:r>
       <w:r>
         <w:t>state districts? Write the xpath command that you used. [2pts]</w:t>
+      </w:r>
+      <w:r>
+        <w:br/>
+      </w:r>
+      <w:r>
+        <w:t>441.0</w:t>
+      </w:r>
+      <w:r>
+        <w:br/>
+      </w:r>
+      <w:r>
+        <w:t>count(//member)</w:t>
       </w:r>
     </w:p>
     <w:sectPr>
@@ -243,6 +364,195 @@
     </w:sectPr>
   </w:body>
 </w:document>
+</file>
+
+<file path=word/numbering.xml><?xml version="1.0" encoding="utf-8"?>
+<w:numbering xmlns:wpc="http://schemas.microsoft.com/office/word/2010/wordprocessingCanvas" xmlns:cx="http://schemas.microsoft.com/office/drawing/2014/chartex" xmlns:cx1="http://schemas.microsoft.com/office/drawing/2015/9/8/chartex" xmlns:cx2="http://schemas.microsoft.com/office/drawing/2015/10/21/chartex" xmlns:cx3="http://schemas.microsoft.com/office/drawing/2016/5/9/chartex" xmlns:cx4="http://schemas.microsoft.com/office/drawing/2016/5/10/chartex" xmlns:cx5="http://schemas.microsoft.com/office/drawing/2016/5/11/chartex" xmlns:cx6="http://schemas.microsoft.com/office/drawing/2016/5/12/chartex" xmlns:cx7="http://schemas.microsoft.com/office/drawing/2016/5/13/chartex" xmlns:cx8="http://schemas.microsoft.com/office/drawing/2016/5/14/chartex" xmlns:mc="http://schemas.openxmlformats.org/markup-compatibility/2006" xmlns:aink="http://schemas.microsoft.com/office/drawing/2016/ink" xmlns:am3d="http://schemas.microsoft.com/office/drawing/2017/model3d" xmlns:o="urn:schemas-microsoft-com:office:office" xmlns:oel="http://schemas.microsoft.com/office/2019/extlst" xmlns:r="http://schemas.openxmlformats.org/officeDocument/2006/relationships" xmlns:m="http://schemas.openxmlformats.org/officeDocument/2006/math" xmlns:v="urn:schemas-microsoft-com:vml" xmlns:wp14="http://schemas.microsoft.com/office/word/2010/wordprocessingDrawing" xmlns:wp="http://schemas.openxmlformats.org/drawingml/2006/wordprocessingDrawing" xmlns:w10="urn:schemas-microsoft-com:office:word" xmlns:w="http://schemas.openxmlformats.org/wordprocessingml/2006/main" xmlns:w14="http://schemas.microsoft.com/office/word/2010/wordml" xmlns:w15="http://schemas.microsoft.com/office/word/2012/wordml" xmlns:w16cex="http://schemas.microsoft.com/office/word/2018/wordml/cex" xmlns:w16cid="http://schemas.microsoft.com/office/word/2016/wordml/cid" xmlns:w16="http://schemas.microsoft.com/office/word/2018/wordml" xmlns:w16du="http://schemas.microsoft.com/office/word/2023/wordml/word16du" xmlns:w16sdtdh="http://schemas.microsoft.com/office/word/2020/wordml/sdtdatahash" xmlns:w16se="http://schemas.microsoft.com/office/word/2015/wordml/symex" xmlns:wpg="http://schemas.microsoft.com/office/word/2010/wordprocessingGroup" xmlns:wpi="http://schemas.microsoft.com/office/word/2010/wordprocessingInk" xmlns:wne="http://schemas.microsoft.com/office/word/2006/wordml" xmlns:wps="http://schemas.microsoft.com/office/word/2010/wordprocessingShape" mc:Ignorable="w14 w15 w16se w16cid w16 w16cex w16sdtdh wp14">
+  <w:abstractNum w:abstractNumId="0" w15:restartNumberingAfterBreak="0">
+    <w:nsid w:val="038E1BC1"/>
+    <w:multiLevelType w:val="hybridMultilevel"/>
+    <w:tmpl w:val="886E6618"/>
+    <w:lvl w:ilvl="0" w:tplc="0409000F">
+      <w:start w:val="1"/>
+      <w:numFmt w:val="decimal"/>
+      <w:lvlText w:val="%1."/>
+      <w:lvlJc w:val="left"/>
+      <w:pPr>
+        <w:ind w:left="720" w:hanging="360"/>
+      </w:pPr>
+      <w:rPr>
+        <w:rFonts w:hint="default"/>
+      </w:rPr>
+    </w:lvl>
+    <w:lvl w:ilvl="1" w:tplc="04090019" w:tentative="1">
+      <w:start w:val="1"/>
+      <w:numFmt w:val="lowerLetter"/>
+      <w:lvlText w:val="%2."/>
+      <w:lvlJc w:val="left"/>
+      <w:pPr>
+        <w:ind w:left="1440" w:hanging="360"/>
+      </w:pPr>
+    </w:lvl>
+    <w:lvl w:ilvl="2" w:tplc="0409001B" w:tentative="1">
+      <w:start w:val="1"/>
+      <w:numFmt w:val="lowerRoman"/>
+      <w:lvlText w:val="%3."/>
+      <w:lvlJc w:val="right"/>
+      <w:pPr>
+        <w:ind w:left="2160" w:hanging="180"/>
+      </w:pPr>
+    </w:lvl>
+    <w:lvl w:ilvl="3" w:tplc="0409000F" w:tentative="1">
+      <w:start w:val="1"/>
+      <w:numFmt w:val="decimal"/>
+      <w:lvlText w:val="%4."/>
+      <w:lvlJc w:val="left"/>
+      <w:pPr>
+        <w:ind w:left="2880" w:hanging="360"/>
+      </w:pPr>
+    </w:lvl>
+    <w:lvl w:ilvl="4" w:tplc="04090019" w:tentative="1">
+      <w:start w:val="1"/>
+      <w:numFmt w:val="lowerLetter"/>
+      <w:lvlText w:val="%5."/>
+      <w:lvlJc w:val="left"/>
+      <w:pPr>
+        <w:ind w:left="3600" w:hanging="360"/>
+      </w:pPr>
+    </w:lvl>
+    <w:lvl w:ilvl="5" w:tplc="0409001B" w:tentative="1">
+      <w:start w:val="1"/>
+      <w:numFmt w:val="lowerRoman"/>
+      <w:lvlText w:val="%6."/>
+      <w:lvlJc w:val="right"/>
+      <w:pPr>
+        <w:ind w:left="4320" w:hanging="180"/>
+      </w:pPr>
+    </w:lvl>
+    <w:lvl w:ilvl="6" w:tplc="0409000F" w:tentative="1">
+      <w:start w:val="1"/>
+      <w:numFmt w:val="decimal"/>
+      <w:lvlText w:val="%7."/>
+      <w:lvlJc w:val="left"/>
+      <w:pPr>
+        <w:ind w:left="5040" w:hanging="360"/>
+      </w:pPr>
+    </w:lvl>
+    <w:lvl w:ilvl="7" w:tplc="04090019" w:tentative="1">
+      <w:start w:val="1"/>
+      <w:numFmt w:val="lowerLetter"/>
+      <w:lvlText w:val="%8."/>
+      <w:lvlJc w:val="left"/>
+      <w:pPr>
+        <w:ind w:left="5760" w:hanging="360"/>
+      </w:pPr>
+    </w:lvl>
+    <w:lvl w:ilvl="8" w:tplc="0409001B" w:tentative="1">
+      <w:start w:val="1"/>
+      <w:numFmt w:val="lowerRoman"/>
+      <w:lvlText w:val="%9."/>
+      <w:lvlJc w:val="right"/>
+      <w:pPr>
+        <w:ind w:left="6480" w:hanging="180"/>
+      </w:pPr>
+    </w:lvl>
+  </w:abstractNum>
+  <w:abstractNum w:abstractNumId="1" w15:restartNumberingAfterBreak="0">
+    <w:nsid w:val="2C6A1C78"/>
+    <w:multiLevelType w:val="hybridMultilevel"/>
+    <w:tmpl w:val="9474A8A4"/>
+    <w:lvl w:ilvl="0" w:tplc="0409000F">
+      <w:start w:val="1"/>
+      <w:numFmt w:val="decimal"/>
+      <w:lvlText w:val="%1."/>
+      <w:lvlJc w:val="left"/>
+      <w:pPr>
+        <w:ind w:left="720" w:hanging="360"/>
+      </w:pPr>
+      <w:rPr>
+        <w:rFonts w:hint="default"/>
+      </w:rPr>
+    </w:lvl>
+    <w:lvl w:ilvl="1" w:tplc="04090019" w:tentative="1">
+      <w:start w:val="1"/>
+      <w:numFmt w:val="lowerLetter"/>
+      <w:lvlText w:val="%2."/>
+      <w:lvlJc w:val="left"/>
+      <w:pPr>
+        <w:ind w:left="1440" w:hanging="360"/>
+      </w:pPr>
+    </w:lvl>
+    <w:lvl w:ilvl="2" w:tplc="0409001B" w:tentative="1">
+      <w:start w:val="1"/>
+      <w:numFmt w:val="lowerRoman"/>
+      <w:lvlText w:val="%3."/>
+      <w:lvlJc w:val="right"/>
+      <w:pPr>
+        <w:ind w:left="2160" w:hanging="180"/>
+      </w:pPr>
+    </w:lvl>
+    <w:lvl w:ilvl="3" w:tplc="0409000F" w:tentative="1">
+      <w:start w:val="1"/>
+      <w:numFmt w:val="decimal"/>
+      <w:lvlText w:val="%4."/>
+      <w:lvlJc w:val="left"/>
+      <w:pPr>
+        <w:ind w:left="2880" w:hanging="360"/>
+      </w:pPr>
+    </w:lvl>
+    <w:lvl w:ilvl="4" w:tplc="04090019" w:tentative="1">
+      <w:start w:val="1"/>
+      <w:numFmt w:val="lowerLetter"/>
+      <w:lvlText w:val="%5."/>
+      <w:lvlJc w:val="left"/>
+      <w:pPr>
+        <w:ind w:left="3600" w:hanging="360"/>
+      </w:pPr>
+    </w:lvl>
+    <w:lvl w:ilvl="5" w:tplc="0409001B" w:tentative="1">
+      <w:start w:val="1"/>
+      <w:numFmt w:val="lowerRoman"/>
+      <w:lvlText w:val="%6."/>
+      <w:lvlJc w:val="right"/>
+      <w:pPr>
+        <w:ind w:left="4320" w:hanging="180"/>
+      </w:pPr>
+    </w:lvl>
+    <w:lvl w:ilvl="6" w:tplc="0409000F" w:tentative="1">
+      <w:start w:val="1"/>
+      <w:numFmt w:val="decimal"/>
+      <w:lvlText w:val="%7."/>
+      <w:lvlJc w:val="left"/>
+      <w:pPr>
+        <w:ind w:left="5040" w:hanging="360"/>
+      </w:pPr>
+    </w:lvl>
+    <w:lvl w:ilvl="7" w:tplc="04090019" w:tentative="1">
+      <w:start w:val="1"/>
+      <w:numFmt w:val="lowerLetter"/>
+      <w:lvlText w:val="%8."/>
+      <w:lvlJc w:val="left"/>
+      <w:pPr>
+        <w:ind w:left="5760" w:hanging="360"/>
+      </w:pPr>
+    </w:lvl>
+    <w:lvl w:ilvl="8" w:tplc="0409001B" w:tentative="1">
+      <w:start w:val="1"/>
+      <w:numFmt w:val="lowerRoman"/>
+      <w:lvlText w:val="%9."/>
+      <w:lvlJc w:val="right"/>
+      <w:pPr>
+        <w:ind w:left="6480" w:hanging="180"/>
+      </w:pPr>
+    </w:lvl>
+  </w:abstractNum>
+  <w:num w:numId="1" w16cid:durableId="649598882">
+    <w:abstractNumId w:val="0"/>
+  </w:num>
+  <w:num w:numId="2" w16cid:durableId="809711003">
+    <w:abstractNumId w:val="1"/>
+  </w:num>
+</w:numbering>
 </file>
 
 <file path=word/styles.xml><?xml version="1.0" encoding="utf-8"?>
@@ -694,6 +1004,29 @@
       <w:shd w:val="clear" w:color="auto" w:fill="E1DFDD"/>
     </w:rPr>
   </w:style>
+  <w:style w:type="paragraph" w:styleId="ListParagraph">
+    <w:name w:val="List Paragraph"/>
+    <w:basedOn w:val="Normal"/>
+    <w:uiPriority w:val="34"/>
+    <w:qFormat/>
+    <w:rsid w:val="006475F2"/>
+    <w:pPr>
+      <w:ind w:left="720"/>
+      <w:contextualSpacing/>
+    </w:pPr>
+  </w:style>
+  <w:style w:type="character" w:styleId="FollowedHyperlink">
+    <w:name w:val="FollowedHyperlink"/>
+    <w:basedOn w:val="DefaultParagraphFont"/>
+    <w:uiPriority w:val="99"/>
+    <w:semiHidden/>
+    <w:unhideWhenUsed/>
+    <w:rsid w:val="006475F2"/>
+    <w:rPr>
+      <w:color w:val="954F72" w:themeColor="followedHyperlink"/>
+      <w:u w:val="single"/>
+    </w:rPr>
+  </w:style>
 </w:styles>
 </file>
 

</xml_diff>